<commit_message>
Got the BringMN macro to save the excel file as the same name as the word file
</commit_message>
<xml_diff>
--- a/Excel Word Stuff/P10_street covers example problem.docx
+++ b/Excel Word Stuff/P10_street covers example problem.docx
@@ -29,7 +29,7 @@
         <w:t>disc</w:t>
       </w:r>
       <w:r>
-        <w:t xml:space="preserve"> was made of ##material,text,iron##</w:t>
+        <w:t xml:space="preserve"> was made of ##material,txt,iron##</w:t>
       </w:r>
       <w:r>
         <w:t>,</w:t>
@@ -68,7 +68,7 @@
         <w:t xml:space="preserve">If the </w:t>
       </w:r>
       <w:r>
-        <w:t xml:space="preserve">##material,text,iron## </w:t>
+        <w:t xml:space="preserve">##material,txt,iron## </w:t>
       </w:r>
       <w:r>
         <w:t>costs $##price,g2_ num,2.14## per pound, d</w:t>
@@ -1536,7 +1536,7 @@
 </file>
 
 <file path=customXml/itemProps1.xml><?xml version="1.0" encoding="utf-8"?>
-<ds:datastoreItem xmlns:ds="http://schemas.openxmlformats.org/officeDocument/2006/customXml" ds:itemID="{B90544F2-EFDF-45DE-A163-BDBC9DE60713}">
+<ds:datastoreItem xmlns:ds="http://schemas.openxmlformats.org/officeDocument/2006/customXml" ds:itemID="{0A109982-FC15-4679-BB77-D7DE98D68AF5}">
   <ds:schemaRefs>
     <ds:schemaRef ds:uri="http://schemas.openxmlformats.org/officeDocument/2006/bibliography"/>
   </ds:schemaRefs>

</xml_diff>

<commit_message>
Fixed - hopefully the auto documentation of the solution
</commit_message>
<xml_diff>
--- a/Excel Word Stuff/P10_street covers example problem.docx
+++ b/Excel Word Stuff/P10_street covers example problem.docx
@@ -12,8 +12,6 @@
           <w:color w:val="385623" w:themeColor="accent6" w:themeShade="80"/>
         </w:rPr>
       </w:pPr>
-      <w:bookmarkStart w:id="0" w:name="_GoBack"/>
-      <w:bookmarkEnd w:id="0"/>
     </w:p>
     <w:p>
       <w:pPr>
@@ -29,7 +27,20 @@
         <w:t>disc</w:t>
       </w:r>
       <w:r>
-        <w:t xml:space="preserve"> was made of ##material,txt,iron##</w:t>
+        <w:t xml:space="preserve"> was made of ##</w:t>
+      </w:r>
+      <w:proofErr w:type="spellStart"/>
+      <w:proofErr w:type="gramStart"/>
+      <w:r>
+        <w:t>material,txt</w:t>
+      </w:r>
+      <w:proofErr w:type="gramEnd"/>
+      <w:r>
+        <w:t>,iron</w:t>
+      </w:r>
+      <w:proofErr w:type="spellEnd"/>
+      <w:r>
+        <w:t>##</w:t>
       </w:r>
       <w:r>
         <w:t>,</w:t>
@@ -68,7 +79,20 @@
         <w:t xml:space="preserve">If the </w:t>
       </w:r>
       <w:r>
-        <w:t xml:space="preserve">##material,txt,iron## </w:t>
+        <w:t>##</w:t>
+      </w:r>
+      <w:proofErr w:type="spellStart"/>
+      <w:proofErr w:type="gramStart"/>
+      <w:r>
+        <w:t>material,txt</w:t>
+      </w:r>
+      <w:proofErr w:type="gramEnd"/>
+      <w:r>
+        <w:t>,iron</w:t>
+      </w:r>
+      <w:proofErr w:type="spellEnd"/>
+      <w:r>
+        <w:t xml:space="preserve">## </w:t>
       </w:r>
       <w:r>
         <w:t>costs $##price,g2_ num,2.14## per pound, d</w:t>
@@ -154,7 +178,10 @@
         <w:t>^^</w:t>
       </w:r>
       <w:r>
-        <w:t xml:space="preserve"> mass of the disc in kg</w:t>
+        <w:t xml:space="preserve"> mass of the disc in </w:t>
+      </w:r>
+      <w:r>
+        <w:t>grams</w:t>
       </w:r>
     </w:p>
     <w:p>
@@ -204,6 +231,8 @@
           <w:color w:val="385623" w:themeColor="accent6" w:themeShade="80"/>
         </w:rPr>
       </w:pPr>
+      <w:bookmarkStart w:id="0" w:name="_GoBack"/>
+      <w:bookmarkEnd w:id="0"/>
     </w:p>
     <w:p>
       <w:pPr>
@@ -287,8 +316,13 @@
         </w:tabs>
         <w:ind w:hanging="180"/>
       </w:pPr>
-      <w:r>
-        <w:t>i) Find a reference for the price of the material you were given.  What was the price of this material 5 years ago, 10 years ago?  Is this material more expensive than iron?  Cite your reference(s)</w:t>
+      <w:proofErr w:type="spellStart"/>
+      <w:r>
+        <w:t>i</w:t>
+      </w:r>
+      <w:proofErr w:type="spellEnd"/>
+      <w:r>
+        <w:t>) Find a reference for the price of the material you were given.  What was the price of this material 5 years ago, 10 years ago?  Is this material more expensive than iron?  Cite your reference(s)</w:t>
       </w:r>
     </w:p>
     <w:p>
@@ -588,7 +622,21 @@
         <w:rFonts w:ascii="Arial" w:hAnsi="Arial" w:cs="Arial"/>
       </w:rPr>
       <w:tab/>
-      <w:t>Grading Scheme: ##g_scheme##</w:t>
+      <w:t>Grading Scheme: ##</w:t>
+    </w:r>
+    <w:proofErr w:type="spellStart"/>
+    <w:r>
+      <w:rPr>
+        <w:rFonts w:ascii="Arial" w:hAnsi="Arial" w:cs="Arial"/>
+      </w:rPr>
+      <w:t>g_scheme</w:t>
+    </w:r>
+    <w:proofErr w:type="spellEnd"/>
+    <w:r>
+      <w:rPr>
+        <w:rFonts w:ascii="Arial" w:hAnsi="Arial" w:cs="Arial"/>
+      </w:rPr>
+      <w:t>##</w:t>
     </w:r>
     <w:r>
       <w:rPr>
@@ -608,7 +656,63 @@
       <w:rPr>
         <w:rFonts w:ascii="Arial" w:hAnsi="Arial" w:cs="Arial"/>
       </w:rPr>
-      <w:t>Name: ##StuName## Index Number: ##dex##  Score ________  rtn Code ____-______________</w:t>
+      <w:t>Name: ##</w:t>
+    </w:r>
+    <w:proofErr w:type="spellStart"/>
+    <w:r>
+      <w:rPr>
+        <w:rFonts w:ascii="Arial" w:hAnsi="Arial" w:cs="Arial"/>
+      </w:rPr>
+      <w:t>StuName</w:t>
+    </w:r>
+    <w:proofErr w:type="spellEnd"/>
+    <w:r>
+      <w:rPr>
+        <w:rFonts w:ascii="Arial" w:hAnsi="Arial" w:cs="Arial"/>
+      </w:rPr>
+      <w:t>## Index Number: ##</w:t>
+    </w:r>
+    <w:proofErr w:type="spellStart"/>
+    <w:r>
+      <w:rPr>
+        <w:rFonts w:ascii="Arial" w:hAnsi="Arial" w:cs="Arial"/>
+      </w:rPr>
+      <w:t>dex</w:t>
+    </w:r>
+    <w:proofErr w:type="spellEnd"/>
+    <w:r>
+      <w:rPr>
+        <w:rFonts w:ascii="Arial" w:hAnsi="Arial" w:cs="Arial"/>
+      </w:rPr>
+      <w:t>#</w:t>
+    </w:r>
+    <w:proofErr w:type="gramStart"/>
+    <w:r>
+      <w:rPr>
+        <w:rFonts w:ascii="Arial" w:hAnsi="Arial" w:cs="Arial"/>
+      </w:rPr>
+      <w:t>#  Score</w:t>
+    </w:r>
+    <w:proofErr w:type="gramEnd"/>
+    <w:r>
+      <w:rPr>
+        <w:rFonts w:ascii="Arial" w:hAnsi="Arial" w:cs="Arial"/>
+      </w:rPr>
+      <w:t xml:space="preserve"> ________  </w:t>
+    </w:r>
+    <w:proofErr w:type="spellStart"/>
+    <w:r>
+      <w:rPr>
+        <w:rFonts w:ascii="Arial" w:hAnsi="Arial" w:cs="Arial"/>
+      </w:rPr>
+      <w:t>rtn</w:t>
+    </w:r>
+    <w:proofErr w:type="spellEnd"/>
+    <w:r>
+      <w:rPr>
+        <w:rFonts w:ascii="Arial" w:hAnsi="Arial" w:cs="Arial"/>
+      </w:rPr>
+      <w:t xml:space="preserve"> Code ____-______________</w:t>
     </w:r>
   </w:p>
   <w:p>
@@ -697,7 +801,21 @@
       <w:rPr>
         <w:rFonts w:ascii="Arial" w:hAnsi="Arial" w:cs="Arial"/>
       </w:rPr>
-      <w:t xml:space="preserve">click the “get rtn Code” button at the bottom of the sheet - </w:t>
+      <w:t xml:space="preserve">click the “get </w:t>
+    </w:r>
+    <w:proofErr w:type="spellStart"/>
+    <w:r>
+      <w:rPr>
+        <w:rFonts w:ascii="Arial" w:hAnsi="Arial" w:cs="Arial"/>
+      </w:rPr>
+      <w:t>rtn</w:t>
+    </w:r>
+    <w:proofErr w:type="spellEnd"/>
+    <w:r>
+      <w:rPr>
+        <w:rFonts w:ascii="Arial" w:hAnsi="Arial" w:cs="Arial"/>
+      </w:rPr>
+      <w:t xml:space="preserve"> Code” button at the bottom of the sheet - </w:t>
     </w:r>
     <w:r>
       <w:rPr>
@@ -714,12 +832,34 @@
         <w:szCs w:val="24"/>
         <w:u w:val="single"/>
       </w:rPr>
-      <w:t>and the rtn Code</w:t>
-    </w:r>
+      <w:t xml:space="preserve">and the </w:t>
+    </w:r>
+    <w:proofErr w:type="spellStart"/>
     <w:r>
       <w:rPr>
         <w:rFonts w:ascii="Arial" w:hAnsi="Arial" w:cs="Arial"/>
         <w:b/>
+        <w:sz w:val="24"/>
+        <w:szCs w:val="24"/>
+        <w:u w:val="single"/>
+      </w:rPr>
+      <w:t>rtn</w:t>
+    </w:r>
+    <w:proofErr w:type="spellEnd"/>
+    <w:r>
+      <w:rPr>
+        <w:rFonts w:ascii="Arial" w:hAnsi="Arial" w:cs="Arial"/>
+        <w:b/>
+        <w:sz w:val="24"/>
+        <w:szCs w:val="24"/>
+        <w:u w:val="single"/>
+      </w:rPr>
+      <w:t xml:space="preserve"> Code</w:t>
+    </w:r>
+    <w:r>
+      <w:rPr>
+        <w:rFonts w:ascii="Arial" w:hAnsi="Arial" w:cs="Arial"/>
+        <w:b/>
       </w:rPr>
       <w:t xml:space="preserve"> in the space provided above</w:t>
     </w:r>
@@ -757,7 +897,7 @@
     </w:r>
     <w:r>
       <w:pict w14:anchorId="61825BBC">
-        <v:rect id="_x0000_i1026" style="width:0;height:1.5pt" o:hralign="center" o:hrstd="t" o:hr="t" fillcolor="#a0a0a0" stroked="f"/>
+        <v:rect id="_x0000_i1025" style="width:0;height:1.5pt" o:hralign="center" o:hrstd="t" o:hr="t" fillcolor="#a0a0a0" stroked="f"/>
       </w:pict>
     </w:r>
   </w:p>
@@ -1536,7 +1676,7 @@
 </file>
 
 <file path=customXml/itemProps1.xml><?xml version="1.0" encoding="utf-8"?>
-<ds:datastoreItem xmlns:ds="http://schemas.openxmlformats.org/officeDocument/2006/customXml" ds:itemID="{0A109982-FC15-4679-BB77-D7DE98D68AF5}">
+<ds:datastoreItem xmlns:ds="http://schemas.openxmlformats.org/officeDocument/2006/customXml" ds:itemID="{AA3D2EC8-7EB1-40F0-88DC-6A11C0ED776E}">
   <ds:schemaRefs>
     <ds:schemaRef ds:uri="http://schemas.openxmlformats.org/officeDocument/2006/bibliography"/>
   </ds:schemaRefs>

</xml_diff>

<commit_message>
now have the base case values placed between two designators in the problem statement.
</commit_message>
<xml_diff>
--- a/Excel Word Stuff/P10_street covers example problem.docx
+++ b/Excel Word Stuff/P10_street covers example problem.docx
@@ -21,13 +21,7 @@
         <w:spacing w:after="0"/>
       </w:pPr>
       <w:r>
-        <w:t xml:space="preserve">The </w:t>
-      </w:r>
-      <w:r>
-        <w:t>disc</w:t>
-      </w:r>
-      <w:r>
-        <w:t xml:space="preserve"> was made of ##</w:t>
+        <w:t>t== The disc was made of ##</w:t>
       </w:r>
       <w:proofErr w:type="spellStart"/>
       <w:proofErr w:type="gramStart"/>
@@ -40,46 +34,7 @@
       </w:r>
       <w:proofErr w:type="spellEnd"/>
       <w:r>
-        <w:t>##</w:t>
-      </w:r>
-      <w:r>
-        <w:t>,</w:t>
-      </w:r>
-      <w:r>
-        <w:t xml:space="preserve"> had a diameter of ##diam,</w:t>
-      </w:r>
-      <w:r>
-        <w:t>g1_</w:t>
-      </w:r>
-      <w:r>
-        <w:t>num,</w:t>
-      </w:r>
-      <w:r>
-        <w:t>1</w:t>
-      </w:r>
-      <w:r>
-        <w:t>.</w:t>
-      </w:r>
-      <w:r>
-        <w:t>0</w:t>
-      </w:r>
-      <w:r>
-        <w:t>## meters and a thickness of ##thick,num,</w:t>
-      </w:r>
-      <w:r>
-        <w:t>10</w:t>
-      </w:r>
-      <w:r>
-        <w:t>## mm.</w:t>
-      </w:r>
-      <w:r>
-        <w:t xml:space="preserve">  </w:t>
-      </w:r>
-      <w:r>
-        <w:t xml:space="preserve">If the </w:t>
-      </w:r>
-      <w:r>
-        <w:t>##</w:t>
+        <w:t>##, had a diameter of ##diam,g1_num,1.0## meters and a thickness of ##thick,num,10## mm.  If the ##</w:t>
       </w:r>
       <w:proofErr w:type="spellStart"/>
       <w:proofErr w:type="gramStart"/>
@@ -92,13 +47,7 @@
       </w:r>
       <w:proofErr w:type="spellEnd"/>
       <w:r>
-        <w:t xml:space="preserve">## </w:t>
-      </w:r>
-      <w:r>
-        <w:t>costs $##price,g2_ num,2.14## per pound, d</w:t>
-      </w:r>
-      <w:r>
-        <w:t>etermine the</w:t>
+        <w:t>## costs $##price,g2_ num,2.14## per pound, determine the</w:t>
       </w:r>
     </w:p>
     <w:p>
@@ -117,22 +66,7 @@
         <w:spacing w:after="0"/>
       </w:pPr>
       <w:r>
-        <w:t xml:space="preserve">     </w:t>
-      </w:r>
-      <w:r>
-        <w:t xml:space="preserve"> </w:t>
-      </w:r>
-      <w:r>
-        <w:t>^^</w:t>
-      </w:r>
-      <w:r>
-        <w:t>a</w:t>
-      </w:r>
-      <w:r>
-        <w:t>^^</w:t>
-      </w:r>
-      <w:r>
-        <w:t xml:space="preserve"> volume of the disc in cubic centimeters</w:t>
+        <w:t xml:space="preserve">      p==a==p volume of the disc in cubic centimeters</w:t>
       </w:r>
     </w:p>
     <w:p>
@@ -143,19 +77,7 @@
         <w:spacing w:after="0"/>
       </w:pPr>
       <w:r>
-        <w:t xml:space="preserve">      </w:t>
-      </w:r>
-      <w:r>
-        <w:t>^^</w:t>
-      </w:r>
-      <w:r>
-        <w:t>b</w:t>
-      </w:r>
-      <w:r>
-        <w:t>^^</w:t>
-      </w:r>
-      <w:r>
-        <w:t xml:space="preserve"> specific gravity of the disc</w:t>
+        <w:t xml:space="preserve">      p==b==p specific gravity of the disc</w:t>
       </w:r>
     </w:p>
     <w:p>
@@ -166,22 +88,7 @@
         <w:spacing w:after="0"/>
       </w:pPr>
       <w:r>
-        <w:t xml:space="preserve">      </w:t>
-      </w:r>
-      <w:r>
-        <w:t>^^</w:t>
-      </w:r>
-      <w:r>
-        <w:t>c</w:t>
-      </w:r>
-      <w:r>
-        <w:t>^^</w:t>
-      </w:r>
-      <w:r>
-        <w:t xml:space="preserve"> mass of the disc in </w:t>
-      </w:r>
-      <w:r>
-        <w:t>grams</w:t>
+        <w:t xml:space="preserve">      p==c==p mass of the disc in kg</w:t>
       </w:r>
     </w:p>
     <w:p>
@@ -192,25 +99,7 @@
         <w:spacing w:after="0"/>
       </w:pPr>
       <w:r>
-        <w:t xml:space="preserve">      </w:t>
-      </w:r>
-      <w:r>
-        <w:t>^^</w:t>
-      </w:r>
-      <w:r>
-        <w:t>d</w:t>
-      </w:r>
-      <w:r>
-        <w:t>^^</w:t>
-      </w:r>
-      <w:r>
-        <w:t xml:space="preserve"> the material cost</w:t>
-      </w:r>
-      <w:r>
-        <w:t xml:space="preserve"> </w:t>
-      </w:r>
-      <w:r>
-        <w:t>(in $) for one of these discs</w:t>
+        <w:t xml:space="preserve">      p==d==p the material cost (in $) for one of these discs</w:t>
       </w:r>
     </w:p>
     <w:p>
@@ -220,6 +109,9 @@
         </w:tabs>
         <w:spacing w:after="0"/>
       </w:pPr>
+      <w:r>
+        <w:t>==t</w:t>
+      </w:r>
     </w:p>
     <w:p>
       <w:pPr>
@@ -231,8 +123,6 @@
           <w:color w:val="385623" w:themeColor="accent6" w:themeShade="80"/>
         </w:rPr>
       </w:pPr>
-      <w:bookmarkStart w:id="0" w:name="_GoBack"/>
-      <w:bookmarkEnd w:id="0"/>
     </w:p>
     <w:p>
       <w:pPr>
@@ -252,7 +142,69 @@
         </w:tabs>
         <w:spacing w:after="0"/>
         <w:ind w:hanging="180"/>
-      </w:pPr>
+        <w:rPr>
+          <w:b/>
+          <w:color w:val="FF0000"/>
+          <w:sz w:val="24"/>
+          <w:szCs w:val="24"/>
+        </w:rPr>
+      </w:pPr>
+      <w:r>
+        <w:rPr>
+          <w:b/>
+          <w:color w:val="FF0000"/>
+          <w:sz w:val="24"/>
+          <w:szCs w:val="24"/>
+        </w:rPr>
+        <w:t xml:space="preserve">BASE </w:t>
+      </w:r>
+      <w:proofErr w:type="gramStart"/>
+      <w:r>
+        <w:rPr>
+          <w:b/>
+          <w:color w:val="FF0000"/>
+          <w:sz w:val="24"/>
+          <w:szCs w:val="24"/>
+        </w:rPr>
+        <w:t>CASE</w:t>
+      </w:r>
+      <w:r>
+        <w:rPr>
+          <w:b/>
+          <w:color w:val="FF0000"/>
+          <w:sz w:val="24"/>
+          <w:szCs w:val="24"/>
+        </w:rPr>
+        <w:t xml:space="preserve"> </w:t>
+      </w:r>
+      <w:r>
+        <w:rPr>
+          <w:b/>
+          <w:color w:val="FF0000"/>
+          <w:sz w:val="24"/>
+          <w:szCs w:val="24"/>
+        </w:rPr>
+        <w:t xml:space="preserve"> -</w:t>
+      </w:r>
+      <w:proofErr w:type="gramEnd"/>
+      <w:r>
+        <w:rPr>
+          <w:b/>
+          <w:color w:val="FF0000"/>
+          <w:sz w:val="24"/>
+          <w:szCs w:val="24"/>
+        </w:rPr>
+        <w:t xml:space="preserve"> </w:t>
+      </w:r>
+      <w:r>
+        <w:rPr>
+          <w:b/>
+          <w:color w:val="FF0000"/>
+          <w:sz w:val="24"/>
+          <w:szCs w:val="24"/>
+        </w:rPr>
+        <w:t xml:space="preserve"> Index = 1</w:t>
+      </w:r>
     </w:p>
     <w:p>
       <w:pPr>
@@ -262,6 +214,35 @@
         <w:spacing w:after="0"/>
         <w:ind w:hanging="180"/>
       </w:pPr>
+      <w:r>
+        <w:t>u==</w:t>
+      </w:r>
+      <w:r>
+        <w:t xml:space="preserve"> </w:t>
+      </w:r>
+      <w:bookmarkStart w:id="0" w:name="_GoBack"/>
+      <w:bookmarkEnd w:id="0"/>
+      <w:r>
+        <w:t xml:space="preserve"> </w:t>
+      </w:r>
+      <w:r>
+        <w:t xml:space="preserve"> </w:t>
+      </w:r>
+      <w:r>
+        <w:t xml:space="preserve"> </w:t>
+      </w:r>
+      <w:r>
+        <w:t xml:space="preserve"> </w:t>
+      </w:r>
+      <w:r>
+        <w:t xml:space="preserve"> </w:t>
+      </w:r>
+      <w:r>
+        <w:t>==</w:t>
+      </w:r>
+      <w:r>
+        <w:t xml:space="preserve">u </w:t>
+      </w:r>
     </w:p>
     <w:p>
       <w:pPr>
@@ -273,6 +254,15 @@
       </w:pPr>
     </w:p>
     <w:p>
+      <w:pPr>
+        <w:tabs>
+          <w:tab w:val="left" w:pos="270"/>
+        </w:tabs>
+        <w:spacing w:after="0"/>
+        <w:ind w:hanging="180"/>
+      </w:pPr>
+    </w:p>
+    <w:p>
       <w:r>
         <w:br w:type="page"/>
       </w:r>
@@ -286,6 +276,12 @@
       </w:pPr>
       <w:r>
         <w:lastRenderedPageBreak/>
+        <w:t>w</w:t>
+      </w:r>
+      <w:r>
+        <w:t>==</w:t>
+      </w:r>
+      <w:r>
         <w:t xml:space="preserve">Please answer </w:t>
       </w:r>
       <w:r>
@@ -346,27 +342,71 @@
       <w:r>
         <w:t>iii) Investigate the history of the material on the web.  When was this material discovered or made?  How is it currently manufactured and where?  Please cite at least two sources.</w:t>
       </w:r>
+      <w:r>
+        <w:t xml:space="preserve"> </w:t>
+      </w:r>
     </w:p>
     <w:p>
       <w:pPr>
         <w:tabs>
           <w:tab w:val="left" w:pos="270"/>
         </w:tabs>
-        <w:spacing w:after="0"/>
         <w:ind w:hanging="180"/>
       </w:pPr>
+      <w:r>
+        <w:t>==</w:t>
+      </w:r>
+      <w:r>
+        <w:t>w</w:t>
+      </w:r>
     </w:p>
     <w:p>
       <w:pPr>
         <w:tabs>
           <w:tab w:val="left" w:pos="270"/>
         </w:tabs>
-        <w:spacing w:after="0"/>
         <w:ind w:hanging="180"/>
       </w:pPr>
     </w:p>
+    <w:p>
+      <w:pPr>
+        <w:tabs>
+          <w:tab w:val="left" w:pos="270"/>
+        </w:tabs>
+        <w:ind w:hanging="180"/>
+      </w:pPr>
+    </w:p>
+    <w:p>
+      <w:pPr>
+        <w:tabs>
+          <w:tab w:val="left" w:pos="270"/>
+        </w:tabs>
+        <w:ind w:hanging="180"/>
+      </w:pPr>
+    </w:p>
+    <w:p>
+      <w:pPr>
+        <w:tabs>
+          <w:tab w:val="left" w:pos="270"/>
+        </w:tabs>
+        <w:ind w:hanging="180"/>
+      </w:pPr>
+    </w:p>
+    <w:p>
+      <w:pPr>
+        <w:tabs>
+          <w:tab w:val="left" w:pos="270"/>
+        </w:tabs>
+        <w:ind w:hanging="180"/>
+      </w:pPr>
+    </w:p>
     <w:sectPr>
-      <w:headerReference w:type="first" r:id="rId7"/>
+      <w:headerReference w:type="even" r:id="rId7"/>
+      <w:headerReference w:type="default" r:id="rId8"/>
+      <w:footerReference w:type="even" r:id="rId9"/>
+      <w:footerReference w:type="default" r:id="rId10"/>
+      <w:headerReference w:type="first" r:id="rId11"/>
+      <w:footerReference w:type="first" r:id="rId12"/>
       <w:pgSz w:w="12240" w:h="15840"/>
       <w:pgMar w:top="1440" w:right="1080" w:bottom="1440" w:left="1080" w:header="720" w:footer="720" w:gutter="0"/>
       <w:cols w:space="720"/>
@@ -402,6 +442,36 @@
 </w:endnotes>
 </file>
 
+<file path=word/footer1.xml><?xml version="1.0" encoding="utf-8"?>
+<w:ftr xmlns:wpc="http://schemas.microsoft.com/office/word/2010/wordprocessingCanvas" xmlns:cx="http://schemas.microsoft.com/office/drawing/2014/chartex" xmlns:cx1="http://schemas.microsoft.com/office/drawing/2015/9/8/chartex" xmlns:cx2="http://schemas.microsoft.com/office/drawing/2015/10/21/chartex" xmlns:cx3="http://schemas.microsoft.com/office/drawing/2016/5/9/chartex" xmlns:cx4="http://schemas.microsoft.com/office/drawing/2016/5/10/chartex" xmlns:cx5="http://schemas.microsoft.com/office/drawing/2016/5/11/chartex" xmlns:cx6="http://schemas.microsoft.com/office/drawing/2016/5/12/chartex" xmlns:cx7="http://schemas.microsoft.com/office/drawing/2016/5/13/chartex" xmlns:cx8="http://schemas.microsoft.com/office/drawing/2016/5/14/chartex" xmlns:mc="http://schemas.openxmlformats.org/markup-compatibility/2006" xmlns:aink="http://schemas.microsoft.com/office/drawing/2016/ink" xmlns:am3d="http://schemas.microsoft.com/office/drawing/2017/model3d" xmlns:o="urn:schemas-microsoft-com:office:office" xmlns:r="http://schemas.openxmlformats.org/officeDocument/2006/relationships" xmlns:m="http://schemas.openxmlformats.org/officeDocument/2006/math" xmlns:v="urn:schemas-microsoft-com:vml" xmlns:wp14="http://schemas.microsoft.com/office/word/2010/wordprocessingDrawing" xmlns:wp="http://schemas.openxmlformats.org/drawingml/2006/wordprocessingDrawing" xmlns:w10="urn:schemas-microsoft-com:office:word" xmlns:w="http://schemas.openxmlformats.org/wordprocessingml/2006/main" xmlns:w14="http://schemas.microsoft.com/office/word/2010/wordml" xmlns:w15="http://schemas.microsoft.com/office/word/2012/wordml" xmlns:w16cid="http://schemas.microsoft.com/office/word/2016/wordml/cid" xmlns:w16se="http://schemas.microsoft.com/office/word/2015/wordml/symex" xmlns:wpg="http://schemas.microsoft.com/office/word/2010/wordprocessingGroup" xmlns:wpi="http://schemas.microsoft.com/office/word/2010/wordprocessingInk" xmlns:wne="http://schemas.microsoft.com/office/word/2006/wordml" xmlns:wps="http://schemas.microsoft.com/office/word/2010/wordprocessingShape" mc:Ignorable="w14 w15 w16se w16cid wp14">
+  <w:p>
+    <w:pPr>
+      <w:pStyle w:val="Footer"/>
+    </w:pPr>
+  </w:p>
+</w:ftr>
+</file>
+
+<file path=word/footer2.xml><?xml version="1.0" encoding="utf-8"?>
+<w:ftr xmlns:wpc="http://schemas.microsoft.com/office/word/2010/wordprocessingCanvas" xmlns:cx="http://schemas.microsoft.com/office/drawing/2014/chartex" xmlns:cx1="http://schemas.microsoft.com/office/drawing/2015/9/8/chartex" xmlns:cx2="http://schemas.microsoft.com/office/drawing/2015/10/21/chartex" xmlns:cx3="http://schemas.microsoft.com/office/drawing/2016/5/9/chartex" xmlns:cx4="http://schemas.microsoft.com/office/drawing/2016/5/10/chartex" xmlns:cx5="http://schemas.microsoft.com/office/drawing/2016/5/11/chartex" xmlns:cx6="http://schemas.microsoft.com/office/drawing/2016/5/12/chartex" xmlns:cx7="http://schemas.microsoft.com/office/drawing/2016/5/13/chartex" xmlns:cx8="http://schemas.microsoft.com/office/drawing/2016/5/14/chartex" xmlns:mc="http://schemas.openxmlformats.org/markup-compatibility/2006" xmlns:aink="http://schemas.microsoft.com/office/drawing/2016/ink" xmlns:am3d="http://schemas.microsoft.com/office/drawing/2017/model3d" xmlns:o="urn:schemas-microsoft-com:office:office" xmlns:r="http://schemas.openxmlformats.org/officeDocument/2006/relationships" xmlns:m="http://schemas.openxmlformats.org/officeDocument/2006/math" xmlns:v="urn:schemas-microsoft-com:vml" xmlns:wp14="http://schemas.microsoft.com/office/word/2010/wordprocessingDrawing" xmlns:wp="http://schemas.openxmlformats.org/drawingml/2006/wordprocessingDrawing" xmlns:w10="urn:schemas-microsoft-com:office:word" xmlns:w="http://schemas.openxmlformats.org/wordprocessingml/2006/main" xmlns:w14="http://schemas.microsoft.com/office/word/2010/wordml" xmlns:w15="http://schemas.microsoft.com/office/word/2012/wordml" xmlns:w16cid="http://schemas.microsoft.com/office/word/2016/wordml/cid" xmlns:w16se="http://schemas.microsoft.com/office/word/2015/wordml/symex" xmlns:wpg="http://schemas.microsoft.com/office/word/2010/wordprocessingGroup" xmlns:wpi="http://schemas.microsoft.com/office/word/2010/wordprocessingInk" xmlns:wne="http://schemas.microsoft.com/office/word/2006/wordml" xmlns:wps="http://schemas.microsoft.com/office/word/2010/wordprocessingShape" mc:Ignorable="w14 w15 w16se w16cid wp14">
+  <w:p>
+    <w:pPr>
+      <w:pStyle w:val="Footer"/>
+    </w:pPr>
+  </w:p>
+</w:ftr>
+</file>
+
+<file path=word/footer3.xml><?xml version="1.0" encoding="utf-8"?>
+<w:ftr xmlns:wpc="http://schemas.microsoft.com/office/word/2010/wordprocessingCanvas" xmlns:cx="http://schemas.microsoft.com/office/drawing/2014/chartex" xmlns:cx1="http://schemas.microsoft.com/office/drawing/2015/9/8/chartex" xmlns:cx2="http://schemas.microsoft.com/office/drawing/2015/10/21/chartex" xmlns:cx3="http://schemas.microsoft.com/office/drawing/2016/5/9/chartex" xmlns:cx4="http://schemas.microsoft.com/office/drawing/2016/5/10/chartex" xmlns:cx5="http://schemas.microsoft.com/office/drawing/2016/5/11/chartex" xmlns:cx6="http://schemas.microsoft.com/office/drawing/2016/5/12/chartex" xmlns:cx7="http://schemas.microsoft.com/office/drawing/2016/5/13/chartex" xmlns:cx8="http://schemas.microsoft.com/office/drawing/2016/5/14/chartex" xmlns:mc="http://schemas.openxmlformats.org/markup-compatibility/2006" xmlns:aink="http://schemas.microsoft.com/office/drawing/2016/ink" xmlns:am3d="http://schemas.microsoft.com/office/drawing/2017/model3d" xmlns:o="urn:schemas-microsoft-com:office:office" xmlns:r="http://schemas.openxmlformats.org/officeDocument/2006/relationships" xmlns:m="http://schemas.openxmlformats.org/officeDocument/2006/math" xmlns:v="urn:schemas-microsoft-com:vml" xmlns:wp14="http://schemas.microsoft.com/office/word/2010/wordprocessingDrawing" xmlns:wp="http://schemas.openxmlformats.org/drawingml/2006/wordprocessingDrawing" xmlns:w10="urn:schemas-microsoft-com:office:word" xmlns:w="http://schemas.openxmlformats.org/wordprocessingml/2006/main" xmlns:w14="http://schemas.microsoft.com/office/word/2010/wordml" xmlns:w15="http://schemas.microsoft.com/office/word/2012/wordml" xmlns:w16cid="http://schemas.microsoft.com/office/word/2016/wordml/cid" xmlns:w16se="http://schemas.microsoft.com/office/word/2015/wordml/symex" xmlns:wpg="http://schemas.microsoft.com/office/word/2010/wordprocessingGroup" xmlns:wpi="http://schemas.microsoft.com/office/word/2010/wordprocessingInk" xmlns:wne="http://schemas.microsoft.com/office/word/2006/wordml" xmlns:wps="http://schemas.microsoft.com/office/word/2010/wordprocessingShape" mc:Ignorable="w14 w15 w16se w16cid wp14">
+  <w:p>
+    <w:pPr>
+      <w:pStyle w:val="Footer"/>
+    </w:pPr>
+  </w:p>
+</w:ftr>
+</file>
+
 <file path=word/footnotes.xml><?xml version="1.0" encoding="utf-8"?>
 <w:footnotes xmlns:wpc="http://schemas.microsoft.com/office/word/2010/wordprocessingCanvas" xmlns:cx="http://schemas.microsoft.com/office/drawing/2014/chartex" xmlns:cx1="http://schemas.microsoft.com/office/drawing/2015/9/8/chartex" xmlns:cx2="http://schemas.microsoft.com/office/drawing/2015/10/21/chartex" xmlns:cx3="http://schemas.microsoft.com/office/drawing/2016/5/9/chartex" xmlns:cx4="http://schemas.microsoft.com/office/drawing/2016/5/10/chartex" xmlns:cx5="http://schemas.microsoft.com/office/drawing/2016/5/11/chartex" xmlns:cx6="http://schemas.microsoft.com/office/drawing/2016/5/12/chartex" xmlns:cx7="http://schemas.microsoft.com/office/drawing/2016/5/13/chartex" xmlns:cx8="http://schemas.microsoft.com/office/drawing/2016/5/14/chartex" xmlns:mc="http://schemas.openxmlformats.org/markup-compatibility/2006" xmlns:aink="http://schemas.microsoft.com/office/drawing/2016/ink" xmlns:am3d="http://schemas.microsoft.com/office/drawing/2017/model3d" xmlns:o="urn:schemas-microsoft-com:office:office" xmlns:r="http://schemas.openxmlformats.org/officeDocument/2006/relationships" xmlns:m="http://schemas.openxmlformats.org/officeDocument/2006/math" xmlns:v="urn:schemas-microsoft-com:vml" xmlns:wp14="http://schemas.microsoft.com/office/word/2010/wordprocessingDrawing" xmlns:wp="http://schemas.openxmlformats.org/drawingml/2006/wordprocessingDrawing" xmlns:w10="urn:schemas-microsoft-com:office:word" xmlns:w="http://schemas.openxmlformats.org/wordprocessingml/2006/main" xmlns:w14="http://schemas.microsoft.com/office/word/2010/wordml" xmlns:w15="http://schemas.microsoft.com/office/word/2012/wordml" xmlns:w16cid="http://schemas.microsoft.com/office/word/2016/wordml/cid" xmlns:w16se="http://schemas.microsoft.com/office/word/2015/wordml/symex" xmlns:wpg="http://schemas.microsoft.com/office/word/2010/wordprocessingGroup" xmlns:wpi="http://schemas.microsoft.com/office/word/2010/wordprocessingInk" xmlns:wne="http://schemas.microsoft.com/office/word/2006/wordml" xmlns:wps="http://schemas.microsoft.com/office/word/2010/wordprocessingShape" mc:Ignorable="w14 w15 w16se w16cid wp14">
   <w:footnote w:type="separator" w:id="-1">
@@ -428,6 +498,26 @@
 </file>
 
 <file path=word/header1.xml><?xml version="1.0" encoding="utf-8"?>
+<w:hdr xmlns:wpc="http://schemas.microsoft.com/office/word/2010/wordprocessingCanvas" xmlns:cx="http://schemas.microsoft.com/office/drawing/2014/chartex" xmlns:cx1="http://schemas.microsoft.com/office/drawing/2015/9/8/chartex" xmlns:cx2="http://schemas.microsoft.com/office/drawing/2015/10/21/chartex" xmlns:cx3="http://schemas.microsoft.com/office/drawing/2016/5/9/chartex" xmlns:cx4="http://schemas.microsoft.com/office/drawing/2016/5/10/chartex" xmlns:cx5="http://schemas.microsoft.com/office/drawing/2016/5/11/chartex" xmlns:cx6="http://schemas.microsoft.com/office/drawing/2016/5/12/chartex" xmlns:cx7="http://schemas.microsoft.com/office/drawing/2016/5/13/chartex" xmlns:cx8="http://schemas.microsoft.com/office/drawing/2016/5/14/chartex" xmlns:mc="http://schemas.openxmlformats.org/markup-compatibility/2006" xmlns:aink="http://schemas.microsoft.com/office/drawing/2016/ink" xmlns:am3d="http://schemas.microsoft.com/office/drawing/2017/model3d" xmlns:o="urn:schemas-microsoft-com:office:office" xmlns:r="http://schemas.openxmlformats.org/officeDocument/2006/relationships" xmlns:m="http://schemas.openxmlformats.org/officeDocument/2006/math" xmlns:v="urn:schemas-microsoft-com:vml" xmlns:wp14="http://schemas.microsoft.com/office/word/2010/wordprocessingDrawing" xmlns:wp="http://schemas.openxmlformats.org/drawingml/2006/wordprocessingDrawing" xmlns:w10="urn:schemas-microsoft-com:office:word" xmlns:w="http://schemas.openxmlformats.org/wordprocessingml/2006/main" xmlns:w14="http://schemas.microsoft.com/office/word/2010/wordml" xmlns:w15="http://schemas.microsoft.com/office/word/2012/wordml" xmlns:w16cid="http://schemas.microsoft.com/office/word/2016/wordml/cid" xmlns:w16se="http://schemas.microsoft.com/office/word/2015/wordml/symex" xmlns:wpg="http://schemas.microsoft.com/office/word/2010/wordprocessingGroup" xmlns:wpi="http://schemas.microsoft.com/office/word/2010/wordprocessingInk" xmlns:wne="http://schemas.microsoft.com/office/word/2006/wordml" xmlns:wps="http://schemas.microsoft.com/office/word/2010/wordprocessingShape" mc:Ignorable="w14 w15 w16se w16cid wp14">
+  <w:p>
+    <w:pPr>
+      <w:pStyle w:val="Header"/>
+    </w:pPr>
+  </w:p>
+</w:hdr>
+</file>
+
+<file path=word/header2.xml><?xml version="1.0" encoding="utf-8"?>
+<w:hdr xmlns:wpc="http://schemas.microsoft.com/office/word/2010/wordprocessingCanvas" xmlns:cx="http://schemas.microsoft.com/office/drawing/2014/chartex" xmlns:cx1="http://schemas.microsoft.com/office/drawing/2015/9/8/chartex" xmlns:cx2="http://schemas.microsoft.com/office/drawing/2015/10/21/chartex" xmlns:cx3="http://schemas.microsoft.com/office/drawing/2016/5/9/chartex" xmlns:cx4="http://schemas.microsoft.com/office/drawing/2016/5/10/chartex" xmlns:cx5="http://schemas.microsoft.com/office/drawing/2016/5/11/chartex" xmlns:cx6="http://schemas.microsoft.com/office/drawing/2016/5/12/chartex" xmlns:cx7="http://schemas.microsoft.com/office/drawing/2016/5/13/chartex" xmlns:cx8="http://schemas.microsoft.com/office/drawing/2016/5/14/chartex" xmlns:mc="http://schemas.openxmlformats.org/markup-compatibility/2006" xmlns:aink="http://schemas.microsoft.com/office/drawing/2016/ink" xmlns:am3d="http://schemas.microsoft.com/office/drawing/2017/model3d" xmlns:o="urn:schemas-microsoft-com:office:office" xmlns:r="http://schemas.openxmlformats.org/officeDocument/2006/relationships" xmlns:m="http://schemas.openxmlformats.org/officeDocument/2006/math" xmlns:v="urn:schemas-microsoft-com:vml" xmlns:wp14="http://schemas.microsoft.com/office/word/2010/wordprocessingDrawing" xmlns:wp="http://schemas.openxmlformats.org/drawingml/2006/wordprocessingDrawing" xmlns:w10="urn:schemas-microsoft-com:office:word" xmlns:w="http://schemas.openxmlformats.org/wordprocessingml/2006/main" xmlns:w14="http://schemas.microsoft.com/office/word/2010/wordml" xmlns:w15="http://schemas.microsoft.com/office/word/2012/wordml" xmlns:w16cid="http://schemas.microsoft.com/office/word/2016/wordml/cid" xmlns:w16se="http://schemas.microsoft.com/office/word/2015/wordml/symex" xmlns:wpg="http://schemas.microsoft.com/office/word/2010/wordprocessingGroup" xmlns:wpi="http://schemas.microsoft.com/office/word/2010/wordprocessingInk" xmlns:wne="http://schemas.microsoft.com/office/word/2006/wordml" xmlns:wps="http://schemas.microsoft.com/office/word/2010/wordprocessingShape" mc:Ignorable="w14 w15 w16se w16cid wp14">
+  <w:p>
+    <w:pPr>
+      <w:pStyle w:val="Header"/>
+    </w:pPr>
+  </w:p>
+</w:hdr>
+</file>
+
+<file path=word/header3.xml><?xml version="1.0" encoding="utf-8"?>
 <w:hdr xmlns:wpc="http://schemas.microsoft.com/office/word/2010/wordprocessingCanvas" xmlns:cx="http://schemas.microsoft.com/office/drawing/2014/chartex" xmlns:cx1="http://schemas.microsoft.com/office/drawing/2015/9/8/chartex" xmlns:cx2="http://schemas.microsoft.com/office/drawing/2015/10/21/chartex" xmlns:cx3="http://schemas.microsoft.com/office/drawing/2016/5/9/chartex" xmlns:cx4="http://schemas.microsoft.com/office/drawing/2016/5/10/chartex" xmlns:cx5="http://schemas.microsoft.com/office/drawing/2016/5/11/chartex" xmlns:cx6="http://schemas.microsoft.com/office/drawing/2016/5/12/chartex" xmlns:cx7="http://schemas.microsoft.com/office/drawing/2016/5/13/chartex" xmlns:cx8="http://schemas.microsoft.com/office/drawing/2016/5/14/chartex" xmlns:mc="http://schemas.openxmlformats.org/markup-compatibility/2006" xmlns:aink="http://schemas.microsoft.com/office/drawing/2016/ink" xmlns:am3d="http://schemas.microsoft.com/office/drawing/2017/model3d" xmlns:o="urn:schemas-microsoft-com:office:office" xmlns:r="http://schemas.openxmlformats.org/officeDocument/2006/relationships" xmlns:m="http://schemas.openxmlformats.org/officeDocument/2006/math" xmlns:v="urn:schemas-microsoft-com:vml" xmlns:wp14="http://schemas.microsoft.com/office/word/2010/wordprocessingDrawing" xmlns:wp="http://schemas.openxmlformats.org/drawingml/2006/wordprocessingDrawing" xmlns:w10="urn:schemas-microsoft-com:office:word" xmlns:w="http://schemas.openxmlformats.org/wordprocessingml/2006/main" xmlns:w14="http://schemas.microsoft.com/office/word/2010/wordml" xmlns:w15="http://schemas.microsoft.com/office/word/2012/wordml" xmlns:w16cid="http://schemas.microsoft.com/office/word/2016/wordml/cid" xmlns:w16se="http://schemas.microsoft.com/office/word/2015/wordml/symex" xmlns:wpg="http://schemas.microsoft.com/office/word/2010/wordprocessingGroup" xmlns:wpi="http://schemas.microsoft.com/office/word/2010/wordprocessingInk" xmlns:wne="http://schemas.microsoft.com/office/word/2006/wordml" xmlns:wps="http://schemas.microsoft.com/office/word/2010/wordprocessingShape" mc:Ignorable="w14 w15 w16se w16cid wp14">
   <w:p>
     <w:pPr>
@@ -636,13 +726,7 @@
       <w:rPr>
         <w:rFonts w:ascii="Arial" w:hAnsi="Arial" w:cs="Arial"/>
       </w:rPr>
-      <w:t>##</w:t>
-    </w:r>
-    <w:r>
-      <w:rPr>
-        <w:rFonts w:ascii="Arial" w:hAnsi="Arial" w:cs="Arial"/>
-      </w:rPr>
-      <w:t xml:space="preserve">   </w:t>
+      <w:t xml:space="preserve">##   </w:t>
     </w:r>
   </w:p>
   <w:p>
@@ -716,6 +800,12 @@
     </w:r>
   </w:p>
   <w:p>
+    <w:r>
+      <w:rPr>
+        <w:rFonts w:ascii="Arial" w:hAnsi="Arial" w:cs="Arial"/>
+      </w:rPr>
+      <w:t xml:space="preserve">h== </w:t>
+    </w:r>
     <w:r>
       <w:rPr>
         <w:rFonts w:ascii="Arial" w:hAnsi="Arial" w:cs="Arial"/>
@@ -894,6 +984,12 @@
         <w:rFonts w:ascii="Arial" w:hAnsi="Arial" w:cs="Arial"/>
       </w:rPr>
       <w:t>.</w:t>
+    </w:r>
+    <w:r>
+      <w:rPr>
+        <w:rFonts w:ascii="Arial" w:hAnsi="Arial" w:cs="Arial"/>
+      </w:rPr>
+      <w:t xml:space="preserve"> ==h</w:t>
     </w:r>
     <w:r>
       <w:pict w14:anchorId="61825BBC">
@@ -1676,7 +1772,7 @@
 </file>
 
 <file path=customXml/itemProps1.xml><?xml version="1.0" encoding="utf-8"?>
-<ds:datastoreItem xmlns:ds="http://schemas.openxmlformats.org/officeDocument/2006/customXml" ds:itemID="{AA3D2EC8-7EB1-40F0-88DC-6A11C0ED776E}">
+<ds:datastoreItem xmlns:ds="http://schemas.openxmlformats.org/officeDocument/2006/customXml" ds:itemID="{77AAEE35-D0B5-4B32-AEAE-3941851BAB23}">
   <ds:schemaRefs>
     <ds:schemaRef ds:uri="http://schemas.openxmlformats.org/officeDocument/2006/bibliography"/>
   </ds:schemaRefs>

</xml_diff>

<commit_message>
Made a temp word for the basecase that I still need to clean up and save as a pdf
</commit_message>
<xml_diff>
--- a/Excel Word Stuff/P10_street covers example problem.docx
+++ b/Excel Word Stuff/P10_street covers example problem.docx
@@ -222,9 +222,6 @@
       </w:r>
       <w:bookmarkStart w:id="0" w:name="_GoBack"/>
       <w:bookmarkEnd w:id="0"/>
-      <w:r>
-        <w:t xml:space="preserve"> </w:t>
-      </w:r>
       <w:r>
         <w:t xml:space="preserve"> </w:t>
       </w:r>
@@ -1772,7 +1769,7 @@
 </file>
 
 <file path=customXml/itemProps1.xml><?xml version="1.0" encoding="utf-8"?>
-<ds:datastoreItem xmlns:ds="http://schemas.openxmlformats.org/officeDocument/2006/customXml" ds:itemID="{77AAEE35-D0B5-4B32-AEAE-3941851BAB23}">
+<ds:datastoreItem xmlns:ds="http://schemas.openxmlformats.org/officeDocument/2006/customXml" ds:itemID="{544E0B19-3385-4A6D-9EDC-7693E602A14F}">
   <ds:schemaRefs>
     <ds:schemaRef ds:uri="http://schemas.openxmlformats.org/officeDocument/2006/bibliography"/>
   </ds:schemaRefs>

</xml_diff>

<commit_message>
the pdf file for the basecase is now created - still needs cleaned up
</commit_message>
<xml_diff>
--- a/Excel Word Stuff/P10_street covers example problem.docx
+++ b/Excel Word Stuff/P10_street covers example problem.docx
@@ -12,6 +12,8 @@
           <w:color w:val="385623" w:themeColor="accent6" w:themeShade="80"/>
         </w:rPr>
       </w:pPr>
+      <w:bookmarkStart w:id="0" w:name="_GoBack"/>
+      <w:bookmarkEnd w:id="0"/>
     </w:p>
     <w:p>
       <w:pPr>
@@ -21,33 +23,7 @@
         <w:spacing w:after="0"/>
       </w:pPr>
       <w:r>
-        <w:t>t== The disc was made of ##</w:t>
-      </w:r>
-      <w:proofErr w:type="spellStart"/>
-      <w:proofErr w:type="gramStart"/>
-      <w:r>
-        <w:t>material,txt</w:t>
-      </w:r>
-      <w:proofErr w:type="gramEnd"/>
-      <w:r>
-        <w:t>,iron</w:t>
-      </w:r>
-      <w:proofErr w:type="spellEnd"/>
-      <w:r>
-        <w:t>##, had a diameter of ##diam,g1_num,1.0## meters and a thickness of ##thick,num,10## mm.  If the ##</w:t>
-      </w:r>
-      <w:proofErr w:type="spellStart"/>
-      <w:proofErr w:type="gramStart"/>
-      <w:r>
-        <w:t>material,txt</w:t>
-      </w:r>
-      <w:proofErr w:type="gramEnd"/>
-      <w:r>
-        <w:t>,iron</w:t>
-      </w:r>
-      <w:proofErr w:type="spellEnd"/>
-      <w:r>
-        <w:t>## costs $##price,g2_ num,2.14## per pound, determine the</w:t>
+        <w:t>t== The disc was made of ##material,txt,iron##, had a diameter of ##diam,g1_num,1.0## meters and a thickness of ##thick,num,10## mm.  If the ##material,txt,iron## costs $##price,g2_ num,2.14## per pound, determine the</w:t>
       </w:r>
     </w:p>
     <w:p>
@@ -156,17 +132,7 @@
           <w:sz w:val="24"/>
           <w:szCs w:val="24"/>
         </w:rPr>
-        <w:t xml:space="preserve">BASE </w:t>
-      </w:r>
-      <w:proofErr w:type="gramStart"/>
-      <w:r>
-        <w:rPr>
-          <w:b/>
-          <w:color w:val="FF0000"/>
-          <w:sz w:val="24"/>
-          <w:szCs w:val="24"/>
-        </w:rPr>
-        <w:t>CASE</w:t>
+        <w:t>BASE CASE</w:t>
       </w:r>
       <w:r>
         <w:rPr>
@@ -184,17 +150,7 @@
           <w:sz w:val="24"/>
           <w:szCs w:val="24"/>
         </w:rPr>
-        <w:t xml:space="preserve"> -</w:t>
-      </w:r>
-      <w:proofErr w:type="gramEnd"/>
-      <w:r>
-        <w:rPr>
-          <w:b/>
-          <w:color w:val="FF0000"/>
-          <w:sz w:val="24"/>
-          <w:szCs w:val="24"/>
-        </w:rPr>
-        <w:t xml:space="preserve"> </w:t>
+        <w:t xml:space="preserve"> - </w:t>
       </w:r>
       <w:r>
         <w:rPr>
@@ -218,10 +174,77 @@
         <w:t>u==</w:t>
       </w:r>
       <w:r>
+        <w:t xml:space="preserve"> The disc was made of iron, had a diameter of 1 meters and a thickness of 10 mm.  If the iron costs $2.14 per pound, determine the</w:t>
+      </w:r>
+    </w:p>
+    <w:p>
+      <w:pPr>
+        <w:tabs>
+          <w:tab w:val="left" w:pos="270"/>
+        </w:tabs>
+        <w:spacing w:after="0"/>
+        <w:ind w:hanging="180"/>
+      </w:pPr>
+    </w:p>
+    <w:p>
+      <w:pPr>
+        <w:tabs>
+          <w:tab w:val="left" w:pos="270"/>
+        </w:tabs>
+        <w:spacing w:after="0"/>
+        <w:ind w:hanging="180"/>
+      </w:pPr>
+      <w:r>
+        <w:t xml:space="preserve">      a) volume of the disc in cubic centimeters</w:t>
+      </w:r>
+    </w:p>
+    <w:p>
+      <w:pPr>
+        <w:tabs>
+          <w:tab w:val="left" w:pos="270"/>
+        </w:tabs>
+        <w:spacing w:after="0"/>
+        <w:ind w:hanging="180"/>
+      </w:pPr>
+      <w:r>
+        <w:t xml:space="preserve">      b) specific gravity of the disc</w:t>
+      </w:r>
+    </w:p>
+    <w:p>
+      <w:pPr>
+        <w:tabs>
+          <w:tab w:val="left" w:pos="270"/>
+        </w:tabs>
+        <w:spacing w:after="0"/>
+        <w:ind w:hanging="180"/>
+      </w:pPr>
+      <w:r>
+        <w:t xml:space="preserve">      c) mass of the disc in kg</w:t>
+      </w:r>
+    </w:p>
+    <w:p>
+      <w:pPr>
+        <w:tabs>
+          <w:tab w:val="left" w:pos="270"/>
+        </w:tabs>
+        <w:spacing w:after="0"/>
+        <w:ind w:hanging="180"/>
+      </w:pPr>
+      <w:r>
+        <w:t xml:space="preserve">      d) the material cost (in $) for one of these discs</w:t>
+      </w:r>
+    </w:p>
+    <w:p>
+      <w:pPr>
+        <w:tabs>
+          <w:tab w:val="left" w:pos="270"/>
+        </w:tabs>
+        <w:spacing w:after="0"/>
+        <w:ind w:hanging="180"/>
+      </w:pPr>
+      <w:r>
         <w:t xml:space="preserve"> </w:t>
       </w:r>
-      <w:bookmarkStart w:id="0" w:name="_GoBack"/>
-      <w:bookmarkEnd w:id="0"/>
       <w:r>
         <w:t xml:space="preserve"> </w:t>
       </w:r>
@@ -309,13 +332,8 @@
         </w:tabs>
         <w:ind w:hanging="180"/>
       </w:pPr>
-      <w:proofErr w:type="spellStart"/>
-      <w:r>
-        <w:t>i</w:t>
-      </w:r>
-      <w:proofErr w:type="spellEnd"/>
-      <w:r>
-        <w:t>) Find a reference for the price of the material you were given.  What was the price of this material 5 years ago, 10 years ago?  Is this material more expensive than iron?  Cite your reference(s)</w:t>
+      <w:r>
+        <w:t>i) Find a reference for the price of the material you were given.  What was the price of this material 5 years ago, 10 years ago?  Is this material more expensive than iron?  Cite your reference(s)</w:t>
       </w:r>
     </w:p>
     <w:p>
@@ -709,21 +727,7 @@
         <w:rFonts w:ascii="Arial" w:hAnsi="Arial" w:cs="Arial"/>
       </w:rPr>
       <w:tab/>
-      <w:t>Grading Scheme: ##</w:t>
-    </w:r>
-    <w:proofErr w:type="spellStart"/>
-    <w:r>
-      <w:rPr>
-        <w:rFonts w:ascii="Arial" w:hAnsi="Arial" w:cs="Arial"/>
-      </w:rPr>
-      <w:t>g_scheme</w:t>
-    </w:r>
-    <w:proofErr w:type="spellEnd"/>
-    <w:r>
-      <w:rPr>
-        <w:rFonts w:ascii="Arial" w:hAnsi="Arial" w:cs="Arial"/>
-      </w:rPr>
-      <w:t xml:space="preserve">##   </w:t>
+      <w:t xml:space="preserve">Grading Scheme: ##g_scheme##   </w:t>
     </w:r>
   </w:p>
   <w:p>
@@ -737,63 +741,7 @@
       <w:rPr>
         <w:rFonts w:ascii="Arial" w:hAnsi="Arial" w:cs="Arial"/>
       </w:rPr>
-      <w:t>Name: ##</w:t>
-    </w:r>
-    <w:proofErr w:type="spellStart"/>
-    <w:r>
-      <w:rPr>
-        <w:rFonts w:ascii="Arial" w:hAnsi="Arial" w:cs="Arial"/>
-      </w:rPr>
-      <w:t>StuName</w:t>
-    </w:r>
-    <w:proofErr w:type="spellEnd"/>
-    <w:r>
-      <w:rPr>
-        <w:rFonts w:ascii="Arial" w:hAnsi="Arial" w:cs="Arial"/>
-      </w:rPr>
-      <w:t>## Index Number: ##</w:t>
-    </w:r>
-    <w:proofErr w:type="spellStart"/>
-    <w:r>
-      <w:rPr>
-        <w:rFonts w:ascii="Arial" w:hAnsi="Arial" w:cs="Arial"/>
-      </w:rPr>
-      <w:t>dex</w:t>
-    </w:r>
-    <w:proofErr w:type="spellEnd"/>
-    <w:r>
-      <w:rPr>
-        <w:rFonts w:ascii="Arial" w:hAnsi="Arial" w:cs="Arial"/>
-      </w:rPr>
-      <w:t>#</w:t>
-    </w:r>
-    <w:proofErr w:type="gramStart"/>
-    <w:r>
-      <w:rPr>
-        <w:rFonts w:ascii="Arial" w:hAnsi="Arial" w:cs="Arial"/>
-      </w:rPr>
-      <w:t>#  Score</w:t>
-    </w:r>
-    <w:proofErr w:type="gramEnd"/>
-    <w:r>
-      <w:rPr>
-        <w:rFonts w:ascii="Arial" w:hAnsi="Arial" w:cs="Arial"/>
-      </w:rPr>
-      <w:t xml:space="preserve"> ________  </w:t>
-    </w:r>
-    <w:proofErr w:type="spellStart"/>
-    <w:r>
-      <w:rPr>
-        <w:rFonts w:ascii="Arial" w:hAnsi="Arial" w:cs="Arial"/>
-      </w:rPr>
-      <w:t>rtn</w:t>
-    </w:r>
-    <w:proofErr w:type="spellEnd"/>
-    <w:r>
-      <w:rPr>
-        <w:rFonts w:ascii="Arial" w:hAnsi="Arial" w:cs="Arial"/>
-      </w:rPr>
-      <w:t xml:space="preserve"> Code ____-______________</w:t>
+      <w:t>Name: ##StuName## Index Number: ##dex##  Score ________  rtn Code ____-______________</w:t>
     </w:r>
   </w:p>
   <w:p>
@@ -801,7 +749,13 @@
       <w:rPr>
         <w:rFonts w:ascii="Arial" w:hAnsi="Arial" w:cs="Arial"/>
       </w:rPr>
-      <w:t xml:space="preserve">h== </w:t>
+      <w:t>v</w:t>
+    </w:r>
+    <w:r>
+      <w:rPr>
+        <w:rFonts w:ascii="Arial" w:hAnsi="Arial" w:cs="Arial"/>
+      </w:rPr>
+      <w:t xml:space="preserve">== </w:t>
     </w:r>
     <w:r>
       <w:rPr>
@@ -888,21 +842,7 @@
       <w:rPr>
         <w:rFonts w:ascii="Arial" w:hAnsi="Arial" w:cs="Arial"/>
       </w:rPr>
-      <w:t xml:space="preserve">click the “get </w:t>
-    </w:r>
-    <w:proofErr w:type="spellStart"/>
-    <w:r>
-      <w:rPr>
-        <w:rFonts w:ascii="Arial" w:hAnsi="Arial" w:cs="Arial"/>
-      </w:rPr>
-      <w:t>rtn</w:t>
-    </w:r>
-    <w:proofErr w:type="spellEnd"/>
-    <w:r>
-      <w:rPr>
-        <w:rFonts w:ascii="Arial" w:hAnsi="Arial" w:cs="Arial"/>
-      </w:rPr>
-      <w:t xml:space="preserve"> Code” button at the bottom of the sheet - </w:t>
+      <w:t xml:space="preserve">click the “get rtn Code” button at the bottom of the sheet - </w:t>
     </w:r>
     <w:r>
       <w:rPr>
@@ -919,34 +859,12 @@
         <w:szCs w:val="24"/>
         <w:u w:val="single"/>
       </w:rPr>
-      <w:t xml:space="preserve">and the </w:t>
-    </w:r>
-    <w:proofErr w:type="spellStart"/>
+      <w:t>and the rtn Code</w:t>
+    </w:r>
     <w:r>
       <w:rPr>
         <w:rFonts w:ascii="Arial" w:hAnsi="Arial" w:cs="Arial"/>
         <w:b/>
-        <w:sz w:val="24"/>
-        <w:szCs w:val="24"/>
-        <w:u w:val="single"/>
-      </w:rPr>
-      <w:t>rtn</w:t>
-    </w:r>
-    <w:proofErr w:type="spellEnd"/>
-    <w:r>
-      <w:rPr>
-        <w:rFonts w:ascii="Arial" w:hAnsi="Arial" w:cs="Arial"/>
-        <w:b/>
-        <w:sz w:val="24"/>
-        <w:szCs w:val="24"/>
-        <w:u w:val="single"/>
-      </w:rPr>
-      <w:t xml:space="preserve"> Code</w:t>
-    </w:r>
-    <w:r>
-      <w:rPr>
-        <w:rFonts w:ascii="Arial" w:hAnsi="Arial" w:cs="Arial"/>
-        <w:b/>
       </w:rPr>
       <w:t xml:space="preserve"> in the space provided above</w:t>
     </w:r>
@@ -986,7 +904,13 @@
       <w:rPr>
         <w:rFonts w:ascii="Arial" w:hAnsi="Arial" w:cs="Arial"/>
       </w:rPr>
-      <w:t xml:space="preserve"> ==h</w:t>
+      <w:t xml:space="preserve"> ==</w:t>
+    </w:r>
+    <w:r>
+      <w:rPr>
+        <w:rFonts w:ascii="Arial" w:hAnsi="Arial" w:cs="Arial"/>
+      </w:rPr>
+      <w:t>v</w:t>
     </w:r>
     <w:r>
       <w:pict w14:anchorId="61825BBC">
@@ -1769,7 +1693,7 @@
 </file>
 
 <file path=customXml/itemProps1.xml><?xml version="1.0" encoding="utf-8"?>
-<ds:datastoreItem xmlns:ds="http://schemas.openxmlformats.org/officeDocument/2006/customXml" ds:itemID="{4D422718-63E7-40B1-B561-747F4DD2DAF6}">
+<ds:datastoreItem xmlns:ds="http://schemas.openxmlformats.org/officeDocument/2006/customXml" ds:itemID="{81FB8CBC-6A41-4701-BFEF-D81249982B77}">
   <ds:schemaRefs>
     <ds:schemaRef ds:uri="http://schemas.openxmlformats.org/officeDocument/2006/bibliography"/>
   </ds:schemaRefs>

</xml_diff>